<commit_message>
Database in Documenten/Database map
</commit_message>
<xml_diff>
--- a/Documentatie/Database/Datadictionary Vlambeer.docx
+++ b/Documentatie/Database/Datadictionary Vlambeer.docx
@@ -433,6 +433,15 @@
                 <w:szCs w:val="22"/>
                 <w:lang w:val="en-US"/>
               </w:rPr>
+              <w:t xml:space="preserve"> </w:t>
+            </w:r>
+            <w:r>
+              <w:rPr>
+                <w:rFonts w:asciiTheme="minorHAnsi" w:hAnsiTheme="minorHAnsi"/>
+                <w:sz w:val="22"/>
+                <w:szCs w:val="22"/>
+                <w:lang w:val="en-US"/>
+              </w:rPr>
               <w:t>(255)</w:t>
             </w:r>
           </w:p>
@@ -2342,8 +2351,6 @@
               </w:rPr>
               <w:t>U</w:t>
             </w:r>
-            <w:bookmarkStart w:id="0" w:name="_GoBack"/>
-            <w:bookmarkEnd w:id="0"/>
             <w:r>
               <w:rPr>
                 <w:rFonts w:asciiTheme="minorHAnsi" w:hAnsiTheme="minorHAnsi"/>
@@ -2573,7 +2580,25 @@
                 <w:szCs w:val="22"/>
                 <w:lang w:val="en-US"/>
               </w:rPr>
-              <w:t>(255)</w:t>
+              <w:t xml:space="preserve"> </w:t>
+            </w:r>
+            <w:r>
+              <w:rPr>
+                <w:rFonts w:asciiTheme="minorHAnsi" w:hAnsiTheme="minorHAnsi"/>
+                <w:sz w:val="22"/>
+                <w:szCs w:val="22"/>
+                <w:lang w:val="en-US"/>
+              </w:rPr>
+              <w:t>(255</w:t>
+            </w:r>
+            <w:r>
+              <w:rPr>
+                <w:rFonts w:asciiTheme="minorHAnsi" w:hAnsiTheme="minorHAnsi"/>
+                <w:sz w:val="22"/>
+                <w:szCs w:val="22"/>
+                <w:lang w:val="en-US"/>
+              </w:rPr>
+              <w:t>)</w:t>
             </w:r>
           </w:p>
         </w:tc>
@@ -4567,148 +4592,6 @@
           </w:p>
         </w:tc>
       </w:tr>
-      <w:tr>
-        <w:trPr>
-          <w:trHeight w:val="121"/>
-        </w:trPr>
-        <w:tc>
-          <w:tcPr>
-            <w:tcW w:w="2764" w:type="dxa"/>
-          </w:tcPr>
-          <w:p>
-            <w:pPr>
-              <w:pStyle w:val="Koptekst"/>
-              <w:tabs>
-                <w:tab w:val="clear" w:pos="4536"/>
-                <w:tab w:val="clear" w:pos="9072"/>
-              </w:tabs>
-              <w:rPr>
-                <w:rFonts w:asciiTheme="minorHAnsi" w:hAnsiTheme="minorHAnsi"/>
-                <w:sz w:val="22"/>
-                <w:szCs w:val="22"/>
-                <w:lang w:val="en-US"/>
-              </w:rPr>
-            </w:pPr>
-            <w:r>
-              <w:rPr>
-                <w:rFonts w:asciiTheme="minorHAnsi" w:hAnsiTheme="minorHAnsi"/>
-                <w:sz w:val="22"/>
-                <w:szCs w:val="22"/>
-                <w:lang w:val="en-US"/>
-              </w:rPr>
-              <w:t>date</w:t>
-            </w:r>
-          </w:p>
-        </w:tc>
-        <w:tc>
-          <w:tcPr>
-            <w:tcW w:w="1275" w:type="dxa"/>
-          </w:tcPr>
-          <w:p>
-            <w:pPr>
-              <w:pStyle w:val="Koptekst"/>
-              <w:tabs>
-                <w:tab w:val="clear" w:pos="4536"/>
-                <w:tab w:val="clear" w:pos="9072"/>
-              </w:tabs>
-              <w:rPr>
-                <w:rFonts w:asciiTheme="minorHAnsi" w:hAnsiTheme="minorHAnsi"/>
-                <w:sz w:val="22"/>
-                <w:szCs w:val="22"/>
-                <w:lang w:val="en-US"/>
-              </w:rPr>
-            </w:pPr>
-            <w:r>
-              <w:rPr>
-                <w:rFonts w:asciiTheme="minorHAnsi" w:hAnsiTheme="minorHAnsi"/>
-                <w:sz w:val="22"/>
-                <w:szCs w:val="22"/>
-                <w:lang w:val="en-US"/>
-              </w:rPr>
-              <w:t>Date</w:t>
-            </w:r>
-          </w:p>
-        </w:tc>
-        <w:tc>
-          <w:tcPr>
-            <w:tcW w:w="2268" w:type="dxa"/>
-          </w:tcPr>
-          <w:p>
-            <w:pPr>
-              <w:pStyle w:val="Koptekst"/>
-              <w:tabs>
-                <w:tab w:val="clear" w:pos="4536"/>
-                <w:tab w:val="clear" w:pos="9072"/>
-              </w:tabs>
-              <w:rPr>
-                <w:rFonts w:asciiTheme="minorHAnsi" w:hAnsiTheme="minorHAnsi"/>
-                <w:sz w:val="22"/>
-                <w:szCs w:val="22"/>
-                <w:lang w:val="en-US"/>
-              </w:rPr>
-            </w:pPr>
-          </w:p>
-        </w:tc>
-        <w:tc>
-          <w:tcPr>
-            <w:tcW w:w="1418" w:type="dxa"/>
-          </w:tcPr>
-          <w:p>
-            <w:pPr>
-              <w:pStyle w:val="Koptekst"/>
-              <w:tabs>
-                <w:tab w:val="clear" w:pos="4536"/>
-                <w:tab w:val="clear" w:pos="9072"/>
-              </w:tabs>
-              <w:jc w:val="center"/>
-              <w:rPr>
-                <w:rFonts w:asciiTheme="minorHAnsi" w:hAnsiTheme="minorHAnsi"/>
-                <w:sz w:val="22"/>
-                <w:szCs w:val="22"/>
-                <w:lang w:val="en-US"/>
-              </w:rPr>
-            </w:pPr>
-            <w:r>
-              <w:rPr>
-                <w:rFonts w:asciiTheme="minorHAnsi" w:hAnsiTheme="minorHAnsi"/>
-                <w:sz w:val="22"/>
-                <w:szCs w:val="22"/>
-                <w:lang w:val="en-US"/>
-              </w:rPr>
-              <w:t>No</w:t>
-            </w:r>
-          </w:p>
-        </w:tc>
-        <w:tc>
-          <w:tcPr>
-            <w:tcW w:w="6804" w:type="dxa"/>
-          </w:tcPr>
-          <w:p>
-            <w:pPr>
-              <w:pStyle w:val="Koptekst"/>
-              <w:tabs>
-                <w:tab w:val="clear" w:pos="4536"/>
-                <w:tab w:val="clear" w:pos="9072"/>
-              </w:tabs>
-              <w:rPr>
-                <w:rFonts w:asciiTheme="minorHAnsi" w:hAnsiTheme="minorHAnsi"/>
-                <w:sz w:val="22"/>
-                <w:szCs w:val="22"/>
-                <w:lang w:val="en-US"/>
-              </w:rPr>
-            </w:pPr>
-            <w:r>
-              <w:rPr>
-                <w:rFonts w:asciiTheme="minorHAnsi" w:hAnsiTheme="minorHAnsi"/>
-                <w:sz w:val="22"/>
-                <w:szCs w:val="22"/>
-                <w:lang w:val="en-US"/>
-              </w:rPr>
-              <w:t>The date on which the order was made</w:t>
-            </w:r>
-          </w:p>
-        </w:tc>
-      </w:tr>
     </w:tbl>
     <w:p/>
     <w:p>
@@ -5661,7 +5544,25 @@
                 <w:szCs w:val="22"/>
                 <w:lang w:val="en-US"/>
               </w:rPr>
-              <w:t>Releasedate</w:t>
+              <w:t>Release</w:t>
+            </w:r>
+            <w:r>
+              <w:rPr>
+                <w:rFonts w:asciiTheme="minorHAnsi" w:hAnsiTheme="minorHAnsi"/>
+                <w:sz w:val="22"/>
+                <w:szCs w:val="22"/>
+                <w:lang w:val="en-US"/>
+              </w:rPr>
+              <w:t>_</w:t>
+            </w:r>
+            <w:r>
+              <w:rPr>
+                <w:rFonts w:asciiTheme="minorHAnsi" w:hAnsiTheme="minorHAnsi"/>
+                <w:sz w:val="22"/>
+                <w:szCs w:val="22"/>
+                <w:lang w:val="en-US"/>
+              </w:rPr>
+              <w:t>date</w:t>
             </w:r>
             <w:proofErr w:type="spellEnd"/>
           </w:p>
@@ -7163,8 +7064,153 @@
           </w:p>
         </w:tc>
       </w:tr>
+      <w:tr>
+        <w:trPr>
+          <w:trHeight w:val="121"/>
+        </w:trPr>
+        <w:tc>
+          <w:tcPr>
+            <w:tcW w:w="2764" w:type="dxa"/>
+          </w:tcPr>
+          <w:p>
+            <w:pPr>
+              <w:pStyle w:val="Koptekst"/>
+              <w:tabs>
+                <w:tab w:val="clear" w:pos="4536"/>
+                <w:tab w:val="clear" w:pos="9072"/>
+              </w:tabs>
+              <w:rPr>
+                <w:rFonts w:asciiTheme="minorHAnsi" w:hAnsiTheme="minorHAnsi"/>
+                <w:sz w:val="22"/>
+                <w:szCs w:val="22"/>
+                <w:lang w:val="en-US"/>
+              </w:rPr>
+            </w:pPr>
+            <w:r>
+              <w:rPr>
+                <w:rFonts w:asciiTheme="minorHAnsi" w:hAnsiTheme="minorHAnsi"/>
+                <w:sz w:val="22"/>
+                <w:szCs w:val="22"/>
+                <w:lang w:val="en-US"/>
+              </w:rPr>
+              <w:t>date</w:t>
+            </w:r>
+          </w:p>
+        </w:tc>
+        <w:tc>
+          <w:tcPr>
+            <w:tcW w:w="1275" w:type="dxa"/>
+          </w:tcPr>
+          <w:p>
+            <w:pPr>
+              <w:pStyle w:val="Koptekst"/>
+              <w:tabs>
+                <w:tab w:val="clear" w:pos="4536"/>
+                <w:tab w:val="clear" w:pos="9072"/>
+              </w:tabs>
+              <w:rPr>
+                <w:rFonts w:asciiTheme="minorHAnsi" w:hAnsiTheme="minorHAnsi"/>
+                <w:sz w:val="22"/>
+                <w:szCs w:val="22"/>
+                <w:lang w:val="en-US"/>
+              </w:rPr>
+            </w:pPr>
+            <w:r>
+              <w:rPr>
+                <w:rFonts w:asciiTheme="minorHAnsi" w:hAnsiTheme="minorHAnsi"/>
+                <w:sz w:val="22"/>
+                <w:szCs w:val="22"/>
+                <w:lang w:val="en-US"/>
+              </w:rPr>
+              <w:t>Date</w:t>
+            </w:r>
+          </w:p>
+        </w:tc>
+        <w:tc>
+          <w:tcPr>
+            <w:tcW w:w="2268" w:type="dxa"/>
+          </w:tcPr>
+          <w:p>
+            <w:pPr>
+              <w:pStyle w:val="Koptekst"/>
+              <w:tabs>
+                <w:tab w:val="clear" w:pos="4536"/>
+                <w:tab w:val="clear" w:pos="9072"/>
+              </w:tabs>
+              <w:rPr>
+                <w:rFonts w:asciiTheme="minorHAnsi" w:hAnsiTheme="minorHAnsi"/>
+                <w:sz w:val="22"/>
+                <w:szCs w:val="22"/>
+                <w:lang w:val="en-US"/>
+              </w:rPr>
+            </w:pPr>
+          </w:p>
+        </w:tc>
+        <w:tc>
+          <w:tcPr>
+            <w:tcW w:w="1418" w:type="dxa"/>
+          </w:tcPr>
+          <w:p>
+            <w:pPr>
+              <w:pStyle w:val="Koptekst"/>
+              <w:tabs>
+                <w:tab w:val="clear" w:pos="4536"/>
+                <w:tab w:val="clear" w:pos="9072"/>
+              </w:tabs>
+              <w:jc w:val="center"/>
+              <w:rPr>
+                <w:rFonts w:asciiTheme="minorHAnsi" w:hAnsiTheme="minorHAnsi"/>
+                <w:sz w:val="22"/>
+                <w:szCs w:val="22"/>
+                <w:lang w:val="en-US"/>
+              </w:rPr>
+            </w:pPr>
+            <w:r>
+              <w:rPr>
+                <w:rFonts w:asciiTheme="minorHAnsi" w:hAnsiTheme="minorHAnsi"/>
+                <w:sz w:val="22"/>
+                <w:szCs w:val="22"/>
+                <w:lang w:val="en-US"/>
+              </w:rPr>
+              <w:t>No</w:t>
+            </w:r>
+          </w:p>
+        </w:tc>
+        <w:tc>
+          <w:tcPr>
+            <w:tcW w:w="6804" w:type="dxa"/>
+          </w:tcPr>
+          <w:p>
+            <w:pPr>
+              <w:pStyle w:val="Koptekst"/>
+              <w:tabs>
+                <w:tab w:val="clear" w:pos="4536"/>
+                <w:tab w:val="clear" w:pos="9072"/>
+              </w:tabs>
+              <w:rPr>
+                <w:rFonts w:asciiTheme="minorHAnsi" w:hAnsiTheme="minorHAnsi"/>
+                <w:sz w:val="22"/>
+                <w:szCs w:val="22"/>
+                <w:lang w:val="en-US"/>
+              </w:rPr>
+            </w:pPr>
+            <w:r>
+              <w:rPr>
+                <w:rFonts w:asciiTheme="minorHAnsi" w:hAnsiTheme="minorHAnsi"/>
+                <w:sz w:val="22"/>
+                <w:szCs w:val="22"/>
+                <w:lang w:val="en-US"/>
+              </w:rPr>
+              <w:t>The date on which the order was made</w:t>
+            </w:r>
+          </w:p>
+        </w:tc>
+      </w:tr>
     </w:tbl>
-    <w:p/>
+    <w:p>
+      <w:bookmarkStart w:id="0" w:name="_GoBack"/>
+      <w:bookmarkEnd w:id="0"/>
+    </w:p>
     <w:sectPr>
       <w:headerReference w:type="default" r:id="rId9"/>
       <w:footerReference w:type="default" r:id="rId10"/>
@@ -7300,7 +7346,7 @@
         <w:noProof/>
         <w:lang w:val="nl-NL"/>
       </w:rPr>
-      <w:t>1</w:t>
+      <w:t>3</w:t>
     </w:r>
     <w:r>
       <w:rPr>
@@ -8771,7 +8817,7 @@
 </file>
 
 <file path=customXml/itemProps1.xml><?xml version="1.0" encoding="utf-8"?>
-<ds:datastoreItem xmlns:ds="http://schemas.openxmlformats.org/officeDocument/2006/customXml" ds:itemID="{1DC40802-1359-481C-837E-A1A722041DF2}">
+<ds:datastoreItem xmlns:ds="http://schemas.openxmlformats.org/officeDocument/2006/customXml" ds:itemID="{DFB4B130-0F59-4FE4-AF45-AD5058BB559D}">
   <ds:schemaRefs>
     <ds:schemaRef ds:uri="http://schemas.openxmlformats.org/officeDocument/2006/bibliography"/>
   </ds:schemaRefs>

</xml_diff>